<commit_message>
update table caption style
</commit_message>
<xml_diff>
--- a/ref.docx
+++ b/ref.docx
@@ -131,7 +131,21 @@
         <w:rPr>
           <w:rStyle w:val="VerbatimChar"/>
         </w:rPr>
-        <w:t xml:space="preserve">##  Min.   : 4.0   Min.   :  2.00  </w:t>
+        <w:t>#</w:t>
+      </w:r>
+      <w:proofErr w:type="gramStart"/>
+      <w:r>
+        <w:rPr>
+          <w:rStyle w:val="VerbatimChar"/>
+        </w:rPr>
+        <w:t>#  Min.</w:t>
+      </w:r>
+      <w:proofErr w:type="gramEnd"/>
+      <w:r>
+        <w:rPr>
+          <w:rStyle w:val="VerbatimChar"/>
+        </w:rPr>
+        <w:t xml:space="preserve">   : 4.0   Min.   :  2.00  </w:t>
       </w:r>
       <w:r>
         <w:br/>
@@ -176,7 +190,21 @@
         <w:rPr>
           <w:rStyle w:val="VerbatimChar"/>
         </w:rPr>
-        <w:t>##  Max.   :25.0   Max.   :120.00</w:t>
+        <w:t xml:space="preserve">##  Max.   :25.0   </w:t>
+      </w:r>
+      <w:proofErr w:type="gramStart"/>
+      <w:r>
+        <w:rPr>
+          <w:rStyle w:val="VerbatimChar"/>
+        </w:rPr>
+        <w:t xml:space="preserve">Max.  </w:t>
+      </w:r>
+      <w:proofErr w:type="gramEnd"/>
+      <w:r>
+        <w:rPr>
+          <w:rStyle w:val="VerbatimChar"/>
+        </w:rPr>
+        <w:t xml:space="preserve"> :120.00</w:t>
       </w:r>
     </w:p>
     <w:p>
@@ -274,7 +302,15 @@
         <w:t>echo = FALSE</w:t>
       </w:r>
       <w:r>
-        <w:t xml:space="preserve"> parameter was added to the code chunk to prevent printing of the R code that generated the plot.</w:t>
+        <w:t xml:space="preserve"> parameter </w:t>
+      </w:r>
+      <w:proofErr w:type="gramStart"/>
+      <w:r>
+        <w:t>was added</w:t>
+      </w:r>
+      <w:proofErr w:type="gramEnd"/>
+      <w:r>
+        <w:t xml:space="preserve"> to the code chunk to prevent printing of the R code that generated the plot.</w:t>
       </w:r>
     </w:p>
     <w:p>
@@ -400,11 +436,12 @@
     <w:p>
       <w:pPr>
         <w:pStyle w:val="TableCaption"/>
-        <w:spacing w:before="240" w:after="0"/>
       </w:pPr>
       <w:r>
         <w:t>10 rows</w:t>
       </w:r>
+      <w:bookmarkStart w:id="3" w:name="_GoBack"/>
+      <w:bookmarkEnd w:id="3"/>
     </w:p>
     <w:tbl>
       <w:tblPr>
@@ -886,33 +923,28 @@
       <w:pPr>
         <w:pStyle w:val="Heading3"/>
       </w:pPr>
-      <w:bookmarkStart w:id="3" w:name="more-markdown"/>
+      <w:bookmarkStart w:id="4" w:name="more-markdown"/>
       <w:r>
         <w:t>More markdown</w:t>
-      </w:r>
-      <w:bookmarkEnd w:id="3"/>
-    </w:p>
-    <w:p>
-      <w:pPr>
-        <w:pStyle w:val="Heading4"/>
-      </w:pPr>
-      <w:bookmarkStart w:id="4" w:name="h4"/>
-      <w:r>
-        <w:t>H4</w:t>
       </w:r>
       <w:bookmarkEnd w:id="4"/>
     </w:p>
     <w:p>
       <w:pPr>
+        <w:pStyle w:val="Heading4"/>
+      </w:pPr>
+      <w:bookmarkStart w:id="5" w:name="h4"/>
+      <w:r>
+        <w:t>H4</w:t>
+      </w:r>
+      <w:bookmarkEnd w:id="5"/>
+    </w:p>
+    <w:p>
+      <w:pPr>
         <w:pStyle w:val="BlockText"/>
       </w:pPr>
       <w:r>
-        <w:t>block qu</w:t>
-      </w:r>
-      <w:bookmarkStart w:id="5" w:name="_GoBack"/>
-      <w:bookmarkEnd w:id="5"/>
-      <w:r>
-        <w:t>ote</w:t>
+        <w:t>block quote</w:t>
       </w:r>
     </w:p>
     <w:p>
@@ -993,7 +1025,7 @@
   <w:abstractNum w:abstractNumId="0" w15:restartNumberingAfterBreak="0">
     <w:nsid w:val="FFFFFF7C"/>
     <w:multiLevelType w:val="singleLevel"/>
-    <w:tmpl w:val="C6F8B418"/>
+    <w:tmpl w:val="F5B6CE52"/>
     <w:lvl w:ilvl="0">
       <w:start w:val="1"/>
       <w:numFmt w:val="decimal"/>
@@ -1010,7 +1042,7 @@
   <w:abstractNum w:abstractNumId="1" w15:restartNumberingAfterBreak="0">
     <w:nsid w:val="FFFFFF7D"/>
     <w:multiLevelType w:val="singleLevel"/>
-    <w:tmpl w:val="9FE6DEAA"/>
+    <w:tmpl w:val="39141D14"/>
     <w:lvl w:ilvl="0">
       <w:start w:val="1"/>
       <w:numFmt w:val="decimal"/>
@@ -1027,7 +1059,7 @@
   <w:abstractNum w:abstractNumId="2" w15:restartNumberingAfterBreak="0">
     <w:nsid w:val="FFFFFF7E"/>
     <w:multiLevelType w:val="singleLevel"/>
-    <w:tmpl w:val="30F47204"/>
+    <w:tmpl w:val="660C4B1E"/>
     <w:lvl w:ilvl="0">
       <w:start w:val="1"/>
       <w:numFmt w:val="decimal"/>
@@ -1044,7 +1076,7 @@
   <w:abstractNum w:abstractNumId="3" w15:restartNumberingAfterBreak="0">
     <w:nsid w:val="FFFFFF7F"/>
     <w:multiLevelType w:val="singleLevel"/>
-    <w:tmpl w:val="B1DE2978"/>
+    <w:tmpl w:val="EEBC4D64"/>
     <w:lvl w:ilvl="0">
       <w:start w:val="1"/>
       <w:numFmt w:val="decimal"/>
@@ -1061,7 +1093,7 @@
   <w:abstractNum w:abstractNumId="4" w15:restartNumberingAfterBreak="0">
     <w:nsid w:val="FFFFFF80"/>
     <w:multiLevelType w:val="singleLevel"/>
-    <w:tmpl w:val="0046FB6C"/>
+    <w:tmpl w:val="799CF2F6"/>
     <w:lvl w:ilvl="0">
       <w:start w:val="1"/>
       <w:numFmt w:val="bullet"/>
@@ -1081,7 +1113,7 @@
   <w:abstractNum w:abstractNumId="5" w15:restartNumberingAfterBreak="0">
     <w:nsid w:val="FFFFFF81"/>
     <w:multiLevelType w:val="singleLevel"/>
-    <w:tmpl w:val="FBE4FB22"/>
+    <w:tmpl w:val="8A18388A"/>
     <w:lvl w:ilvl="0">
       <w:start w:val="1"/>
       <w:numFmt w:val="bullet"/>
@@ -1101,7 +1133,7 @@
   <w:abstractNum w:abstractNumId="6" w15:restartNumberingAfterBreak="0">
     <w:nsid w:val="FFFFFF82"/>
     <w:multiLevelType w:val="singleLevel"/>
-    <w:tmpl w:val="BF00159A"/>
+    <w:tmpl w:val="8A86B454"/>
     <w:lvl w:ilvl="0">
       <w:start w:val="1"/>
       <w:numFmt w:val="bullet"/>
@@ -1121,7 +1153,7 @@
   <w:abstractNum w:abstractNumId="7" w15:restartNumberingAfterBreak="0">
     <w:nsid w:val="FFFFFF83"/>
     <w:multiLevelType w:val="singleLevel"/>
-    <w:tmpl w:val="46467FC8"/>
+    <w:tmpl w:val="B7909C8E"/>
     <w:lvl w:ilvl="0">
       <w:start w:val="1"/>
       <w:numFmt w:val="bullet"/>
@@ -1141,7 +1173,7 @@
   <w:abstractNum w:abstractNumId="8" w15:restartNumberingAfterBreak="0">
     <w:nsid w:val="FFFFFF88"/>
     <w:multiLevelType w:val="singleLevel"/>
-    <w:tmpl w:val="1714E1E6"/>
+    <w:tmpl w:val="B1F21DA0"/>
     <w:lvl w:ilvl="0">
       <w:start w:val="1"/>
       <w:numFmt w:val="decimal"/>
@@ -1158,7 +1190,7 @@
   <w:abstractNum w:abstractNumId="9" w15:restartNumberingAfterBreak="0">
     <w:nsid w:val="FFFFFF89"/>
     <w:multiLevelType w:val="singleLevel"/>
-    <w:tmpl w:val="8FAEA7DC"/>
+    <w:tmpl w:val="CC2664A0"/>
     <w:lvl w:ilvl="0">
       <w:start w:val="1"/>
       <w:numFmt w:val="bullet"/>
@@ -2149,10 +2181,10 @@
   <w:style w:type="paragraph" w:customStyle="1" w:styleId="TableCaption">
     <w:name w:val="Table Caption"/>
     <w:basedOn w:val="Caption"/>
-    <w:rsid w:val="00F14CBC"/>
+    <w:rsid w:val="00DE1B46"/>
     <w:pPr>
       <w:keepNext/>
-      <w:spacing w:after="240" w:line="480" w:lineRule="auto"/>
+      <w:spacing w:before="360" w:after="0" w:line="480" w:lineRule="auto"/>
     </w:pPr>
   </w:style>
   <w:style w:type="paragraph" w:customStyle="1" w:styleId="ImageCaption">

</xml_diff>

<commit_message>
add space before first paragraphs
</commit_message>
<xml_diff>
--- a/ref.docx
+++ b/ref.docx
@@ -49,6 +49,7 @@
       <w:pPr>
         <w:pStyle w:val="FirstParagraph"/>
       </w:pPr>
+      <w:bookmarkStart w:id="0" w:name="_GoBack"/>
       <w:r>
         <w:t xml:space="preserve">This is an R Markdown document. Markdown is a simple formatting syntax for authoring HTML, PDF, and MS Word documents. For more details on using R Markdown see </w:t>
       </w:r>
@@ -64,6 +65,7 @@
         <w:t>.</w:t>
       </w:r>
     </w:p>
+    <w:bookmarkEnd w:id="0"/>
     <w:p>
       <w:pPr>
         <w:pStyle w:val="BodyText"/>
@@ -211,14 +213,14 @@
       <w:pPr>
         <w:pStyle w:val="Heading2"/>
       </w:pPr>
-      <w:bookmarkStart w:id="0" w:name="including-plots"/>
+      <w:bookmarkStart w:id="1" w:name="including-plots"/>
       <w:r>
         <w:t>Including</w:t>
       </w:r>
       <w:r>
         <w:t xml:space="preserve"> Plots</w:t>
       </w:r>
-      <w:bookmarkEnd w:id="0"/>
+      <w:bookmarkEnd w:id="1"/>
     </w:p>
     <w:p>
       <w:pPr>
@@ -317,24 +319,24 @@
       <w:pPr>
         <w:pStyle w:val="Heading2"/>
       </w:pPr>
-      <w:bookmarkStart w:id="1" w:name="more-demos"/>
+      <w:bookmarkStart w:id="2" w:name="more-demos"/>
       <w:r>
         <w:t>More</w:t>
       </w:r>
       <w:r>
         <w:t xml:space="preserve"> demos</w:t>
       </w:r>
-      <w:bookmarkEnd w:id="1"/>
+      <w:bookmarkEnd w:id="2"/>
     </w:p>
     <w:p>
       <w:pPr>
         <w:pStyle w:val="Heading3"/>
       </w:pPr>
-      <w:bookmarkStart w:id="2" w:name="include-a-table"/>
+      <w:bookmarkStart w:id="3" w:name="include-a-table"/>
       <w:r>
         <w:t>Include a table</w:t>
       </w:r>
-      <w:bookmarkEnd w:id="2"/>
+      <w:bookmarkEnd w:id="3"/>
     </w:p>
     <w:p>
       <w:pPr>
@@ -440,8 +442,6 @@
       <w:r>
         <w:t>10 rows</w:t>
       </w:r>
-      <w:bookmarkStart w:id="3" w:name="_GoBack"/>
-      <w:bookmarkEnd w:id="3"/>
     </w:p>
     <w:tbl>
       <w:tblPr>
@@ -2040,7 +2040,10 @@
     <w:basedOn w:val="BodyText"/>
     <w:next w:val="BodyText"/>
     <w:qFormat/>
-    <w:rsid w:val="00F14CBC"/>
+    <w:rsid w:val="0093793E"/>
+    <w:pPr>
+      <w:spacing w:before="240"/>
+    </w:pPr>
   </w:style>
   <w:style w:type="paragraph" w:customStyle="1" w:styleId="Compact">
     <w:name w:val="Compact"/>

</xml_diff>